<commit_message>
Added some debugging for MeshObj.
</commit_message>
<xml_diff>
--- a/PycharmProjects/geodesic/output_20201109_mergelines2_pairAllAND2_FixedmultiCluster_Clustering/C-dradius*1.0/C-dradius*1.0.docx
+++ b/PycharmProjects/geodesic/output_20201109_mergelines2_pairAllAND2_FixedmultiCluster_Clustering/C-dradius*1.0/C-dradius*1.0.docx
@@ -4,12 +4,23 @@
   <w:body>
     <w:p>
       <w:r>
+        <w:t>‘</w:t>
+      </w:r>
+      <w:r>
         <w:t>Settings:</w:t>
       </w:r>
     </w:p>
     <w:p>
       <w:r>
-        <w:t>Merge dradius*</w:t>
+        <w:t xml:space="preserve">Merge </w:t>
+      </w:r>
+      <w:proofErr w:type="spellStart"/>
+      <w:r>
+        <w:t>dradius</w:t>
+      </w:r>
+      <w:proofErr w:type="spellEnd"/>
+      <w:r>
+        <w:t>*</w:t>
       </w:r>
       <w:r>
         <w:t>1.0</w:t>
@@ -19,6 +30,9 @@
     <w:p/>
     <w:p>
       <w:r>
+        <w:rPr>
+          <w:noProof/>
+        </w:rPr>
         <w:drawing>
           <wp:inline distT="0" distB="0" distL="0" distR="0" wp14:anchorId="732E1C48" wp14:editId="29A0F748">
             <wp:extent cx="5943600" cy="5955030"/>

</xml_diff>